<commit_message>
Modification in verilog 1, added the ip with file
</commit_message>
<xml_diff>
--- a/FIR_Docs.docx
+++ b/FIR_Docs.docx
@@ -440,15 +440,7 @@
         <w:t>L</w:t>
       </w:r>
       <w:r>
-        <w:t xml:space="preserve"> coefficients is zero–a fact which can be exploited to reduce the number of multiply-accumulate operations required to implement the filter. (The famous “half-band” filter is actually </w:t>
-      </w:r>
-      <w:proofErr w:type="gramStart"/>
-      <w:r>
-        <w:t>an</w:t>
-      </w:r>
-      <w:proofErr w:type="gramEnd"/>
-      <w:r>
-        <w:t xml:space="preserve"> Lth-band filter, with L=2.)</w:t>
+        <w:t> coefficients is zero–a fact which can be exploited to reduce the number of multiply-accumulate operations required to implement the filter. (The famous “half-band” filter is actually an Lth-band filter, with L=2.)</w:t>
       </w:r>
     </w:p>
     <w:p>
@@ -1141,6 +1133,813 @@
       <w:r>
         <w:t xml:space="preserve"> [ Path for txt file ]</w:t>
       </w:r>
+    </w:p>
+    <w:p>
+      <w:hyperlink r:id="rId29" w:history="1">
+        <w:r>
+          <w:rPr>
+            <w:rStyle w:val="Hyperlink"/>
+          </w:rPr>
+          <w:t>Fixed point numbers:</w:t>
+        </w:r>
+      </w:hyperlink>
+    </w:p>
+    <w:p>
+      <w:r>
+        <w:tab/>
+      </w:r>
+      <w:r>
+        <w:t>Fixed-point numbers are a method of representing fractional values in computing, where the position of the decimal (or binary) point is fixed, allowing for efficient arithmetic operations.</w:t>
+      </w:r>
+    </w:p>
+    <w:p>
+      <w:r>
+        <w:tab/>
+      </w:r>
+      <w:r>
+        <w:t>For instance, the weight of the coefficient 6 in the number 26.5 is 100, or 1. The weight of the coefficient 5 is 10-1 or (5/10 = 1/2 = 0.5).</w:t>
+      </w:r>
+    </w:p>
+    <w:p>
+      <w:pPr>
+        <w:pStyle w:val="NoSpacing"/>
+        <w:ind w:firstLine="720"/>
+      </w:pPr>
+      <w:r>
+        <w:t>2 * 101 + 6 * 100 + 5 * 10-1 = 26.5</w:t>
+      </w:r>
+    </w:p>
+    <w:p>
+      <w:pPr>
+        <w:pStyle w:val="NoSpacing"/>
+        <w:ind w:firstLine="720"/>
+      </w:pPr>
+      <w:r>
+        <w:t>2 * 10 + 6 * 1 + 0.5 = 26.5</w:t>
+      </w:r>
+    </w:p>
+    <w:p>
+      <w:pPr>
+        <w:pStyle w:val="NoSpacing"/>
+        <w:ind w:firstLine="720"/>
+      </w:pPr>
+    </w:p>
+    <w:p>
+      <w:pPr>
+        <w:pStyle w:val="NoSpacing"/>
+      </w:pPr>
+      <w:r>
+        <w:t>C</w:t>
+      </w:r>
+      <w:r>
+        <w:t>an veril</w:t>
+      </w:r>
+      <w:proofErr w:type="spellStart"/>
+      <w:r>
+        <w:t>og</w:t>
+      </w:r>
+      <w:proofErr w:type="spellEnd"/>
+      <w:r>
+        <w:t xml:space="preserve"> give text output ??</w:t>
+      </w:r>
+    </w:p>
+    <w:p>
+      <w:pPr>
+        <w:pStyle w:val="NoSpacing"/>
+      </w:pPr>
+    </w:p>
+    <w:p>
+      <w:pPr>
+        <w:pStyle w:val="NoSpacing"/>
+      </w:pPr>
+      <w:r>
+        <w:t xml:space="preserve">module </w:t>
+      </w:r>
+      <w:proofErr w:type="spellStart"/>
+      <w:r>
+        <w:t>write_to_file</w:t>
+      </w:r>
+      <w:proofErr w:type="spellEnd"/>
+      <w:r>
+        <w:t>;</w:t>
+      </w:r>
+    </w:p>
+    <w:p>
+      <w:pPr>
+        <w:pStyle w:val="NoSpacing"/>
+      </w:pPr>
+      <w:r>
+        <w:t xml:space="preserve">  integer file; // File descriptor</w:t>
+      </w:r>
+    </w:p>
+    <w:p>
+      <w:pPr>
+        <w:pStyle w:val="NoSpacing"/>
+      </w:pPr>
+      <w:r>
+        <w:t xml:space="preserve">  initial begin</w:t>
+      </w:r>
+    </w:p>
+    <w:p>
+      <w:pPr>
+        <w:pStyle w:val="NoSpacing"/>
+      </w:pPr>
+      <w:r>
+        <w:t xml:space="preserve">    // Open a file in write mode</w:t>
+      </w:r>
+    </w:p>
+    <w:p>
+      <w:pPr>
+        <w:pStyle w:val="NoSpacing"/>
+      </w:pPr>
+      <w:r>
+        <w:t xml:space="preserve">    file = $</w:t>
+      </w:r>
+      <w:proofErr w:type="spellStart"/>
+      <w:r>
+        <w:t>fopen</w:t>
+      </w:r>
+      <w:proofErr w:type="spellEnd"/>
+      <w:r>
+        <w:t>("output.txt", "w");</w:t>
+      </w:r>
+    </w:p>
+    <w:p>
+      <w:pPr>
+        <w:pStyle w:val="NoSpacing"/>
+      </w:pPr>
+      <w:r>
+        <w:t xml:space="preserve">    if (file == 0) begin</w:t>
+      </w:r>
+    </w:p>
+    <w:p>
+      <w:pPr>
+        <w:pStyle w:val="NoSpacing"/>
+      </w:pPr>
+      <w:r>
+        <w:t xml:space="preserve">      $display("Error: Could not open file.");</w:t>
+      </w:r>
+    </w:p>
+    <w:p>
+      <w:pPr>
+        <w:pStyle w:val="NoSpacing"/>
+      </w:pPr>
+      <w:r>
+        <w:t xml:space="preserve">      $finish;</w:t>
+      </w:r>
+    </w:p>
+    <w:p>
+      <w:pPr>
+        <w:pStyle w:val="NoSpacing"/>
+      </w:pPr>
+      <w:r>
+        <w:t xml:space="preserve">    end</w:t>
+      </w:r>
+    </w:p>
+    <w:p>
+      <w:pPr>
+        <w:pStyle w:val="NoSpacing"/>
+      </w:pPr>
+    </w:p>
+    <w:p>
+      <w:pPr>
+        <w:pStyle w:val="NoSpacing"/>
+      </w:pPr>
+      <w:r>
+        <w:t xml:space="preserve">    // Write data to the file</w:t>
+      </w:r>
+    </w:p>
+    <w:p>
+      <w:pPr>
+        <w:pStyle w:val="NoSpacing"/>
+      </w:pPr>
+      <w:r>
+        <w:t xml:space="preserve">    $</w:t>
+      </w:r>
+      <w:proofErr w:type="spellStart"/>
+      <w:r>
+        <w:t>fwrite</w:t>
+      </w:r>
+      <w:proofErr w:type="spellEnd"/>
+      <w:r>
+        <w:t>(file, "Simulation Results:\n");</w:t>
+      </w:r>
+    </w:p>
+    <w:p>
+      <w:pPr>
+        <w:pStyle w:val="NoSpacing"/>
+      </w:pPr>
+      <w:r>
+        <w:t xml:space="preserve">    $</w:t>
+      </w:r>
+      <w:proofErr w:type="spellStart"/>
+      <w:r>
+        <w:t>fwrite</w:t>
+      </w:r>
+      <w:proofErr w:type="spellEnd"/>
+      <w:r>
+        <w:t>(file, "Time: %0t, Value: %d\n", $time, 42);</w:t>
+      </w:r>
+    </w:p>
+    <w:p>
+      <w:pPr>
+        <w:pStyle w:val="NoSpacing"/>
+      </w:pPr>
+    </w:p>
+    <w:p>
+      <w:pPr>
+        <w:pStyle w:val="NoSpacing"/>
+      </w:pPr>
+      <w:r>
+        <w:t xml:space="preserve">    // Close the file</w:t>
+      </w:r>
+    </w:p>
+    <w:p>
+      <w:pPr>
+        <w:pStyle w:val="NoSpacing"/>
+      </w:pPr>
+      <w:r>
+        <w:t xml:space="preserve">    $</w:t>
+      </w:r>
+      <w:proofErr w:type="spellStart"/>
+      <w:r>
+        <w:t>fclose</w:t>
+      </w:r>
+      <w:proofErr w:type="spellEnd"/>
+      <w:r>
+        <w:t>(file);</w:t>
+      </w:r>
+    </w:p>
+    <w:p>
+      <w:pPr>
+        <w:pStyle w:val="NoSpacing"/>
+      </w:pPr>
+      <w:r>
+        <w:t xml:space="preserve">    $display("Data written to output.txt");</w:t>
+      </w:r>
+    </w:p>
+    <w:p>
+      <w:pPr>
+        <w:pStyle w:val="NoSpacing"/>
+      </w:pPr>
+      <w:r>
+        <w:t xml:space="preserve">  end</w:t>
+      </w:r>
+    </w:p>
+    <w:p>
+      <w:pPr>
+        <w:pStyle w:val="NoSpacing"/>
+      </w:pPr>
+      <w:proofErr w:type="spellStart"/>
+      <w:r>
+        <w:t>endmodule</w:t>
+      </w:r>
+      <w:proofErr w:type="spellEnd"/>
+    </w:p>
+    <w:p>
+      <w:pPr>
+        <w:pStyle w:val="NoSpacing"/>
+      </w:pPr>
+    </w:p>
+    <w:p>
+      <w:pPr>
+        <w:pStyle w:val="NoSpacing"/>
+      </w:pPr>
+      <w:hyperlink r:id="rId30" w:history="1">
+        <w:r>
+          <w:rPr>
+            <w:rStyle w:val="Hyperlink"/>
+          </w:rPr>
+          <w:t xml:space="preserve">Analog Waveform in </w:t>
+        </w:r>
+        <w:proofErr w:type="spellStart"/>
+        <w:r>
+          <w:rPr>
+            <w:rStyle w:val="Hyperlink"/>
+          </w:rPr>
+          <w:t>Vivado</w:t>
+        </w:r>
+        <w:proofErr w:type="spellEnd"/>
+      </w:hyperlink>
+    </w:p>
+    <w:p>
+      <w:pPr>
+        <w:pStyle w:val="NoSpacing"/>
+      </w:pPr>
+    </w:p>
+    <w:p>
+      <w:pPr>
+        <w:pStyle w:val="NoSpacing"/>
+      </w:pPr>
+      <w:r>
+        <w:t>I</w:t>
+      </w:r>
+      <w:r>
+        <w:t>n which case for loop is synthesized</w:t>
+      </w:r>
+      <w:r>
+        <w:t xml:space="preserve"> ?</w:t>
+      </w:r>
+    </w:p>
+    <w:p>
+      <w:pPr>
+        <w:pStyle w:val="NoSpacing"/>
+      </w:pPr>
+    </w:p>
+    <w:p>
+      <w:pPr>
+        <w:pStyle w:val="NoSpacing"/>
+      </w:pPr>
+      <w:r>
+        <w:t>In hardware description languages like Verilog or VHDL, </w:t>
+      </w:r>
+      <w:r>
+        <w:rPr>
+          <w:b/>
+          <w:bCs/>
+        </w:rPr>
+        <w:t>for loops</w:t>
+      </w:r>
+      <w:r>
+        <w:t> can be synthesized under specific conditions. The synthesizability of a for loop depends on whether it can be unrolled into a fixed, finite number of iterations during synthesis. Here are the key cases where a for loop is synthesized:</w:t>
+      </w:r>
+    </w:p>
+    <w:p>
+      <w:pPr>
+        <w:pStyle w:val="NoSpacing"/>
+        <w:numPr>
+          <w:ilvl w:val="0"/>
+          <w:numId w:val="11"/>
+        </w:numPr>
+      </w:pPr>
+      <w:r>
+        <w:rPr>
+          <w:b/>
+          <w:bCs/>
+        </w:rPr>
+        <w:t>Fixed Iteration Count</w:t>
+      </w:r>
+      <w:r>
+        <w:t>:</w:t>
+      </w:r>
+      <w:r>
+        <w:br/>
+        <w:t>The loop must have a </w:t>
+      </w:r>
+      <w:r>
+        <w:rPr>
+          <w:b/>
+          <w:bCs/>
+        </w:rPr>
+        <w:t>constant, compile-time known iteration count</w:t>
+      </w:r>
+      <w:r>
+        <w:t>. For example:</w:t>
+      </w:r>
+    </w:p>
+    <w:p>
+      <w:pPr>
+        <w:pStyle w:val="NoSpacing"/>
+        <w:ind w:left="360" w:firstLine="360"/>
+      </w:pPr>
+      <w:r>
+        <w:t>for (</w:t>
+      </w:r>
+      <w:proofErr w:type="spellStart"/>
+      <w:r>
+        <w:t>i</w:t>
+      </w:r>
+      <w:proofErr w:type="spellEnd"/>
+      <w:r>
+        <w:t xml:space="preserve"> = 0; </w:t>
+      </w:r>
+      <w:proofErr w:type="spellStart"/>
+      <w:r>
+        <w:t>i</w:t>
+      </w:r>
+      <w:proofErr w:type="spellEnd"/>
+      <w:r>
+        <w:t xml:space="preserve"> &lt; 4; </w:t>
+      </w:r>
+      <w:proofErr w:type="spellStart"/>
+      <w:r>
+        <w:t>i</w:t>
+      </w:r>
+      <w:proofErr w:type="spellEnd"/>
+      <w:r>
+        <w:t xml:space="preserve"> = </w:t>
+      </w:r>
+      <w:proofErr w:type="spellStart"/>
+      <w:r>
+        <w:t>i</w:t>
+      </w:r>
+      <w:proofErr w:type="spellEnd"/>
+      <w:r>
+        <w:t xml:space="preserve"> + 1) begin</w:t>
+      </w:r>
+    </w:p>
+    <w:p>
+      <w:pPr>
+        <w:pStyle w:val="NoSpacing"/>
+        <w:ind w:left="720"/>
+      </w:pPr>
+      <w:r>
+        <w:t xml:space="preserve">    // Synthesizable logic</w:t>
+      </w:r>
+    </w:p>
+    <w:p>
+      <w:pPr>
+        <w:pStyle w:val="NoSpacing"/>
+        <w:ind w:left="720"/>
+      </w:pPr>
+      <w:r>
+        <w:t>end</w:t>
+      </w:r>
+    </w:p>
+    <w:p>
+      <w:pPr>
+        <w:pStyle w:val="NoSpacing"/>
+      </w:pPr>
+      <w:r>
+        <w:t>This is synthesizable because the loop runs exactly 4 times, and the hardware can replicate the logic for each iteration.</w:t>
+      </w:r>
+    </w:p>
+    <w:p>
+      <w:pPr>
+        <w:pStyle w:val="NoSpacing"/>
+        <w:numPr>
+          <w:ilvl w:val="0"/>
+          <w:numId w:val="11"/>
+        </w:numPr>
+      </w:pPr>
+      <w:r>
+        <w:rPr>
+          <w:b/>
+          <w:bCs/>
+        </w:rPr>
+        <w:t>Static Loop Bounds</w:t>
+      </w:r>
+      <w:r>
+        <w:t>:</w:t>
+      </w:r>
+      <w:r>
+        <w:br/>
+        <w:t>The loop bounds (start, end, and step) must be </w:t>
+      </w:r>
+      <w:r>
+        <w:rPr>
+          <w:b/>
+          <w:bCs/>
+        </w:rPr>
+        <w:t>deterministic</w:t>
+      </w:r>
+      <w:r>
+        <w:t> and not depend on runtime variables. For example:</w:t>
+      </w:r>
+    </w:p>
+    <w:p>
+      <w:pPr>
+        <w:pStyle w:val="NoSpacing"/>
+        <w:ind w:left="720"/>
+      </w:pPr>
+      <w:r>
+        <w:t>for (</w:t>
+      </w:r>
+      <w:proofErr w:type="spellStart"/>
+      <w:r>
+        <w:t>i</w:t>
+      </w:r>
+      <w:proofErr w:type="spellEnd"/>
+      <w:r>
+        <w:t xml:space="preserve"> = 0; </w:t>
+      </w:r>
+      <w:proofErr w:type="spellStart"/>
+      <w:r>
+        <w:t>i</w:t>
+      </w:r>
+      <w:proofErr w:type="spellEnd"/>
+      <w:r>
+        <w:t xml:space="preserve"> &lt; N; </w:t>
+      </w:r>
+      <w:proofErr w:type="spellStart"/>
+      <w:r>
+        <w:t>i</w:t>
+      </w:r>
+      <w:proofErr w:type="spellEnd"/>
+      <w:r>
+        <w:t xml:space="preserve"> = </w:t>
+      </w:r>
+      <w:proofErr w:type="spellStart"/>
+      <w:r>
+        <w:t>i</w:t>
+      </w:r>
+      <w:proofErr w:type="spellEnd"/>
+      <w:r>
+        <w:t xml:space="preserve"> + 1) begin</w:t>
+      </w:r>
+    </w:p>
+    <w:p>
+      <w:pPr>
+        <w:pStyle w:val="NoSpacing"/>
+        <w:ind w:left="720"/>
+      </w:pPr>
+      <w:r>
+        <w:t xml:space="preserve">    // Synthesizable if N is a constant</w:t>
+      </w:r>
+    </w:p>
+    <w:p>
+      <w:pPr>
+        <w:pStyle w:val="NoSpacing"/>
+        <w:ind w:left="720"/>
+      </w:pPr>
+      <w:r>
+        <w:t>end</w:t>
+      </w:r>
+    </w:p>
+    <w:p>
+      <w:pPr>
+        <w:pStyle w:val="NoSpacing"/>
+      </w:pPr>
+      <w:r>
+        <w:t>If N is a constant, the loop is synthesizable. If N is a runtime variable, it is not.</w:t>
+      </w:r>
+    </w:p>
+    <w:p>
+      <w:pPr>
+        <w:pStyle w:val="NoSpacing"/>
+        <w:numPr>
+          <w:ilvl w:val="0"/>
+          <w:numId w:val="11"/>
+        </w:numPr>
+      </w:pPr>
+      <w:r>
+        <w:rPr>
+          <w:b/>
+          <w:bCs/>
+        </w:rPr>
+        <w:t>Generate Loops</w:t>
+      </w:r>
+      <w:r>
+        <w:t>:</w:t>
+      </w:r>
+      <w:r>
+        <w:br/>
+        <w:t>In Verilog, </w:t>
+      </w:r>
+      <w:r>
+        <w:rPr>
+          <w:b/>
+          <w:bCs/>
+        </w:rPr>
+        <w:t>generate blocks</w:t>
+      </w:r>
+      <w:r>
+        <w:t> use for loops to create repetitive hardware structures. These are synthesizable because they are evaluated at compile time:</w:t>
+      </w:r>
+    </w:p>
+    <w:p>
+      <w:pPr>
+        <w:pStyle w:val="NoSpacing"/>
+        <w:ind w:left="720"/>
+      </w:pPr>
+      <w:proofErr w:type="spellStart"/>
+      <w:r>
+        <w:t>genvar</w:t>
+      </w:r>
+      <w:proofErr w:type="spellEnd"/>
+      <w:r>
+        <w:t xml:space="preserve"> </w:t>
+      </w:r>
+      <w:proofErr w:type="spellStart"/>
+      <w:r>
+        <w:t>i</w:t>
+      </w:r>
+      <w:proofErr w:type="spellEnd"/>
+      <w:r>
+        <w:t>;</w:t>
+      </w:r>
+    </w:p>
+    <w:p>
+      <w:pPr>
+        <w:pStyle w:val="NoSpacing"/>
+        <w:ind w:left="720"/>
+      </w:pPr>
+      <w:r>
+        <w:t>generate</w:t>
+      </w:r>
+    </w:p>
+    <w:p>
+      <w:pPr>
+        <w:pStyle w:val="NoSpacing"/>
+        <w:ind w:left="720"/>
+      </w:pPr>
+      <w:r>
+        <w:t xml:space="preserve">    for (</w:t>
+      </w:r>
+      <w:proofErr w:type="spellStart"/>
+      <w:r>
+        <w:t>i</w:t>
+      </w:r>
+      <w:proofErr w:type="spellEnd"/>
+      <w:r>
+        <w:t xml:space="preserve"> = 0; </w:t>
+      </w:r>
+      <w:proofErr w:type="spellStart"/>
+      <w:r>
+        <w:t>i</w:t>
+      </w:r>
+      <w:proofErr w:type="spellEnd"/>
+      <w:r>
+        <w:t xml:space="preserve"> &lt; 8; </w:t>
+      </w:r>
+      <w:proofErr w:type="spellStart"/>
+      <w:r>
+        <w:t>i</w:t>
+      </w:r>
+      <w:proofErr w:type="spellEnd"/>
+      <w:r>
+        <w:t xml:space="preserve"> = </w:t>
+      </w:r>
+      <w:proofErr w:type="spellStart"/>
+      <w:r>
+        <w:t>i</w:t>
+      </w:r>
+      <w:proofErr w:type="spellEnd"/>
+      <w:r>
+        <w:t xml:space="preserve"> + 1) begin : </w:t>
+      </w:r>
+      <w:proofErr w:type="spellStart"/>
+      <w:r>
+        <w:t>gen_block</w:t>
+      </w:r>
+      <w:proofErr w:type="spellEnd"/>
+    </w:p>
+    <w:p>
+      <w:pPr>
+        <w:pStyle w:val="NoSpacing"/>
+        <w:ind w:left="720"/>
+      </w:pPr>
+      <w:r>
+        <w:t xml:space="preserve">        assign out[</w:t>
+      </w:r>
+      <w:proofErr w:type="spellStart"/>
+      <w:r>
+        <w:t>i</w:t>
+      </w:r>
+      <w:proofErr w:type="spellEnd"/>
+      <w:r>
+        <w:t>] = in[</w:t>
+      </w:r>
+      <w:proofErr w:type="spellStart"/>
+      <w:r>
+        <w:t>i</w:t>
+      </w:r>
+      <w:proofErr w:type="spellEnd"/>
+      <w:r>
+        <w:t>] &amp; enable;</w:t>
+      </w:r>
+    </w:p>
+    <w:p>
+      <w:pPr>
+        <w:pStyle w:val="NoSpacing"/>
+        <w:ind w:left="720"/>
+      </w:pPr>
+      <w:r>
+        <w:t xml:space="preserve">    end</w:t>
+      </w:r>
+    </w:p>
+    <w:p>
+      <w:pPr>
+        <w:pStyle w:val="NoSpacing"/>
+        <w:ind w:left="720"/>
+      </w:pPr>
+      <w:proofErr w:type="spellStart"/>
+      <w:r>
+        <w:t>endgenerate</w:t>
+      </w:r>
+      <w:proofErr w:type="spellEnd"/>
+    </w:p>
+    <w:p>
+      <w:pPr>
+        <w:pStyle w:val="NoSpacing"/>
+        <w:numPr>
+          <w:ilvl w:val="0"/>
+          <w:numId w:val="11"/>
+        </w:numPr>
+      </w:pPr>
+      <w:r>
+        <w:rPr>
+          <w:b/>
+          <w:bCs/>
+        </w:rPr>
+        <w:t xml:space="preserve">No Dynamic </w:t>
+      </w:r>
+      <w:proofErr w:type="spellStart"/>
+      <w:r>
+        <w:rPr>
+          <w:b/>
+          <w:bCs/>
+        </w:rPr>
+        <w:t>Behavior</w:t>
+      </w:r>
+      <w:proofErr w:type="spellEnd"/>
+      <w:r>
+        <w:t>:</w:t>
+      </w:r>
+      <w:r>
+        <w:br/>
+        <w:t>The loop must not include dynamic constructs like runtime-dependent conditions or variable iteration counts. For example:</w:t>
+      </w:r>
+    </w:p>
+    <w:p>
+      <w:pPr>
+        <w:pStyle w:val="NoSpacing"/>
+        <w:ind w:left="720"/>
+      </w:pPr>
+      <w:r>
+        <w:t>for (</w:t>
+      </w:r>
+      <w:proofErr w:type="spellStart"/>
+      <w:r>
+        <w:t>i</w:t>
+      </w:r>
+      <w:proofErr w:type="spellEnd"/>
+      <w:r>
+        <w:t xml:space="preserve"> = 0; </w:t>
+      </w:r>
+      <w:proofErr w:type="spellStart"/>
+      <w:r>
+        <w:t>i</w:t>
+      </w:r>
+      <w:proofErr w:type="spellEnd"/>
+      <w:r>
+        <w:t xml:space="preserve"> &lt; </w:t>
+      </w:r>
+      <w:proofErr w:type="spellStart"/>
+      <w:r>
+        <w:t>runtime_variable</w:t>
+      </w:r>
+      <w:proofErr w:type="spellEnd"/>
+      <w:r>
+        <w:t xml:space="preserve">; </w:t>
+      </w:r>
+      <w:proofErr w:type="spellStart"/>
+      <w:r>
+        <w:t>i</w:t>
+      </w:r>
+      <w:proofErr w:type="spellEnd"/>
+      <w:r>
+        <w:t xml:space="preserve"> = </w:t>
+      </w:r>
+      <w:proofErr w:type="spellStart"/>
+      <w:r>
+        <w:t>i</w:t>
+      </w:r>
+      <w:proofErr w:type="spellEnd"/>
+      <w:r>
+        <w:t xml:space="preserve"> + 1) begin</w:t>
+      </w:r>
+    </w:p>
+    <w:p>
+      <w:pPr>
+        <w:pStyle w:val="NoSpacing"/>
+        <w:ind w:left="720"/>
+      </w:pPr>
+      <w:r>
+        <w:t xml:space="preserve">    // Not synthesizable</w:t>
+      </w:r>
+    </w:p>
+    <w:p>
+      <w:pPr>
+        <w:pStyle w:val="NoSpacing"/>
+        <w:ind w:left="720"/>
+      </w:pPr>
+      <w:r>
+        <w:t>end</w:t>
+      </w:r>
+    </w:p>
+    <w:p>
+      <w:pPr>
+        <w:pStyle w:val="NoSpacing"/>
+      </w:pPr>
+      <w:r>
+        <w:t>In summary, for loops are synthesized when they are </w:t>
+      </w:r>
+      <w:r>
+        <w:rPr>
+          <w:b/>
+          <w:bCs/>
+        </w:rPr>
+        <w:t>static, finite, and deterministic</w:t>
+      </w:r>
+      <w:r>
+        <w:t>, allowing the synthesis tool to unroll them into hardware logic.</w:t>
+      </w:r>
+    </w:p>
+    <w:p>
+      <w:pPr>
+        <w:pStyle w:val="NoSpacing"/>
+      </w:pPr>
     </w:p>
     <w:sectPr>
       <w:pgSz w:w="11906" w:h="16838"/>
@@ -2275,6 +3074,119 @@
     </w:lvl>
   </w:abstractNum>
   <w:abstractNum w:abstractNumId="8" w15:restartNumberingAfterBreak="0">
+    <w:nsid w:val="512C5623"/>
+    <w:multiLevelType w:val="multilevel"/>
+    <w:tmpl w:val="894EE96E"/>
+    <w:lvl w:ilvl="0">
+      <w:start w:val="1"/>
+      <w:numFmt w:val="decimal"/>
+      <w:lvlText w:val="%1."/>
+      <w:lvlJc w:val="left"/>
+      <w:pPr>
+        <w:tabs>
+          <w:tab w:val="num" w:pos="720"/>
+        </w:tabs>
+        <w:ind w:left="720" w:hanging="360"/>
+      </w:pPr>
+    </w:lvl>
+    <w:lvl w:ilvl="1" w:tentative="1">
+      <w:start w:val="1"/>
+      <w:numFmt w:val="decimal"/>
+      <w:lvlText w:val="%2."/>
+      <w:lvlJc w:val="left"/>
+      <w:pPr>
+        <w:tabs>
+          <w:tab w:val="num" w:pos="1440"/>
+        </w:tabs>
+        <w:ind w:left="1440" w:hanging="360"/>
+      </w:pPr>
+    </w:lvl>
+    <w:lvl w:ilvl="2" w:tentative="1">
+      <w:start w:val="1"/>
+      <w:numFmt w:val="decimal"/>
+      <w:lvlText w:val="%3."/>
+      <w:lvlJc w:val="left"/>
+      <w:pPr>
+        <w:tabs>
+          <w:tab w:val="num" w:pos="2160"/>
+        </w:tabs>
+        <w:ind w:left="2160" w:hanging="360"/>
+      </w:pPr>
+    </w:lvl>
+    <w:lvl w:ilvl="3" w:tentative="1">
+      <w:start w:val="1"/>
+      <w:numFmt w:val="decimal"/>
+      <w:lvlText w:val="%4."/>
+      <w:lvlJc w:val="left"/>
+      <w:pPr>
+        <w:tabs>
+          <w:tab w:val="num" w:pos="2880"/>
+        </w:tabs>
+        <w:ind w:left="2880" w:hanging="360"/>
+      </w:pPr>
+    </w:lvl>
+    <w:lvl w:ilvl="4" w:tentative="1">
+      <w:start w:val="1"/>
+      <w:numFmt w:val="decimal"/>
+      <w:lvlText w:val="%5."/>
+      <w:lvlJc w:val="left"/>
+      <w:pPr>
+        <w:tabs>
+          <w:tab w:val="num" w:pos="3600"/>
+        </w:tabs>
+        <w:ind w:left="3600" w:hanging="360"/>
+      </w:pPr>
+    </w:lvl>
+    <w:lvl w:ilvl="5" w:tentative="1">
+      <w:start w:val="1"/>
+      <w:numFmt w:val="decimal"/>
+      <w:lvlText w:val="%6."/>
+      <w:lvlJc w:val="left"/>
+      <w:pPr>
+        <w:tabs>
+          <w:tab w:val="num" w:pos="4320"/>
+        </w:tabs>
+        <w:ind w:left="4320" w:hanging="360"/>
+      </w:pPr>
+    </w:lvl>
+    <w:lvl w:ilvl="6" w:tentative="1">
+      <w:start w:val="1"/>
+      <w:numFmt w:val="decimal"/>
+      <w:lvlText w:val="%7."/>
+      <w:lvlJc w:val="left"/>
+      <w:pPr>
+        <w:tabs>
+          <w:tab w:val="num" w:pos="5040"/>
+        </w:tabs>
+        <w:ind w:left="5040" w:hanging="360"/>
+      </w:pPr>
+    </w:lvl>
+    <w:lvl w:ilvl="7" w:tentative="1">
+      <w:start w:val="1"/>
+      <w:numFmt w:val="decimal"/>
+      <w:lvlText w:val="%8."/>
+      <w:lvlJc w:val="left"/>
+      <w:pPr>
+        <w:tabs>
+          <w:tab w:val="num" w:pos="5760"/>
+        </w:tabs>
+        <w:ind w:left="5760" w:hanging="360"/>
+      </w:pPr>
+    </w:lvl>
+    <w:lvl w:ilvl="8" w:tentative="1">
+      <w:start w:val="1"/>
+      <w:numFmt w:val="decimal"/>
+      <w:lvlText w:val="%9."/>
+      <w:lvlJc w:val="left"/>
+      <w:pPr>
+        <w:tabs>
+          <w:tab w:val="num" w:pos="6480"/>
+        </w:tabs>
+        <w:ind w:left="6480" w:hanging="360"/>
+      </w:pPr>
+    </w:lvl>
+  </w:abstractNum>
+  <w:abstractNum w:abstractNumId="9" w15:restartNumberingAfterBreak="0">
     <w:nsid w:val="6CAF4DA7"/>
     <w:multiLevelType w:val="hybridMultilevel"/>
     <w:tmpl w:val="AC0E3262"/>
@@ -2387,7 +3299,7 @@
       </w:rPr>
     </w:lvl>
   </w:abstractNum>
-  <w:abstractNum w:abstractNumId="9" w15:restartNumberingAfterBreak="0">
+  <w:abstractNum w:abstractNumId="10" w15:restartNumberingAfterBreak="0">
     <w:nsid w:val="7E85123A"/>
     <w:multiLevelType w:val="multilevel"/>
     <w:tmpl w:val="39C48510"/>
@@ -2555,7 +3467,7 @@
     <w:abstractNumId w:val="4"/>
   </w:num>
   <w:num w:numId="7" w16cid:durableId="2042893679">
-    <w:abstractNumId w:val="8"/>
+    <w:abstractNumId w:val="9"/>
   </w:num>
   <w:num w:numId="8" w16cid:durableId="1487018705">
     <w:abstractNumId w:val="0"/>
@@ -2564,7 +3476,10 @@
     <w:abstractNumId w:val="6"/>
   </w:num>
   <w:num w:numId="10" w16cid:durableId="1609313142">
-    <w:abstractNumId w:val="9"/>
+    <w:abstractNumId w:val="10"/>
+  </w:num>
+  <w:num w:numId="11" w16cid:durableId="1812164135">
+    <w:abstractNumId w:val="8"/>
   </w:num>
 </w:numbering>
 </file>
@@ -3171,7 +4086,6 @@
   <w:style w:type="character" w:default="1" w:styleId="DefaultParagraphFont">
     <w:name w:val="Default Paragraph Font"/>
     <w:uiPriority w:val="1"/>
-    <w:semiHidden/>
     <w:unhideWhenUsed/>
   </w:style>
   <w:style w:type="table" w:default="1" w:styleId="TableNormal">
@@ -3534,6 +4448,15 @@
       <w14:ligatures w14:val="none"/>
     </w:rPr>
   </w:style>
+  <w:style w:type="paragraph" w:styleId="NoSpacing">
+    <w:name w:val="No Spacing"/>
+    <w:uiPriority w:val="1"/>
+    <w:qFormat/>
+    <w:rsid w:val="004E2CC5"/>
+    <w:pPr>
+      <w:spacing w:after="0" w:line="240" w:lineRule="auto"/>
+    </w:pPr>
+  </w:style>
 </w:styles>
 </file>
 

</xml_diff>

<commit_message>
Updated testbench, now it can store output in file
</commit_message>
<xml_diff>
--- a/FIR_Docs.docx
+++ b/FIR_Docs.docx
@@ -267,19 +267,11 @@
         <w:br/>
       </w:r>
       <w:hyperlink r:id="rId18" w:history="1">
-        <w:proofErr w:type="spellStart"/>
         <w:r>
           <w:rPr>
             <w:rStyle w:val="Hyperlink"/>
           </w:rPr>
-          <w:t>Design</w:t>
-        </w:r>
-        <w:proofErr w:type="spellEnd"/>
-        <w:r>
-          <w:rPr>
-            <w:rStyle w:val="Hyperlink"/>
-          </w:rPr>
-          <w:t xml:space="preserve"> of FIR Filters</w:t>
+          <w:t>Design of FIR Filters</w:t>
         </w:r>
       </w:hyperlink>
       <w:r>
@@ -422,15 +414,7 @@
         </w:r>
       </w:hyperlink>
       <w:r>
-        <w:t xml:space="preserve">– Also called “Nyquist” filters, these filters are a special class of filters used primarily in </w:t>
-      </w:r>
-      <w:proofErr w:type="spellStart"/>
-      <w:r>
-        <w:t>multirate</w:t>
-      </w:r>
-      <w:proofErr w:type="spellEnd"/>
-      <w:r>
-        <w:t xml:space="preserve"> applications. Their key selling point is that one of every </w:t>
+        <w:t>– Also called “Nyquist” filters, these filters are a special class of filters used primarily in multirate applications. Their key selling point is that one of every </w:t>
       </w:r>
       <w:r>
         <w:rPr>
@@ -847,15 +831,7 @@
     </w:p>
     <w:p>
       <w:r>
-        <w:t xml:space="preserve">While windowing is a common method for designing FIR filters, alternative approaches exist. One prominent method is the frequency sampling technique, which directly parameterizes the desired frequency response by using DFT coefficients. Another category of methods involves optimal filter design, where the filter coefficients are chosen to minimize a specific error criterion, such as the </w:t>
-      </w:r>
-      <w:proofErr w:type="spellStart"/>
-      <w:r>
-        <w:t>equiripple</w:t>
-      </w:r>
-      <w:proofErr w:type="spellEnd"/>
-      <w:r>
-        <w:t xml:space="preserve"> method. </w:t>
+        <w:t>While windowing is a common method for designing FIR filters, alternative approaches exist. One prominent method is the frequency sampling technique, which directly parameterizes the desired frequency response by using DFT coefficients. Another category of methods involves optimal filter design, where the filter coefficients are chosen to minimize a specific error criterion, such as the equiripple method. </w:t>
       </w:r>
       <w:r>
         <w:br/>
@@ -982,15 +958,7 @@
         </w:numPr>
       </w:pPr>
       <w:r>
-        <w:t>One common example is the </w:t>
-      </w:r>
-      <w:proofErr w:type="spellStart"/>
-      <w:r>
-        <w:t>equiripple</w:t>
-      </w:r>
-      <w:proofErr w:type="spellEnd"/>
-      <w:r>
-        <w:t xml:space="preserve"> design, which minimizes the maximum ripple in both the passband and stopband. </w:t>
+        <w:t>One common example is the equiripple design, which minimizes the maximum ripple in both the passband and stopband. </w:t>
       </w:r>
     </w:p>
     <w:p>
@@ -1029,15 +997,7 @@
       </w:r>
       <w:r>
         <w:br/>
-        <w:t xml:space="preserve">This video shows an example of an </w:t>
-      </w:r>
-      <w:proofErr w:type="spellStart"/>
-      <w:r>
-        <w:t>equiripple</w:t>
-      </w:r>
-      <w:proofErr w:type="spellEnd"/>
-      <w:r>
-        <w:t xml:space="preserve"> design for an FIR filter:</w:t>
+        <w:t>This video shows an example of an equiripple design for an FIR filter:</w:t>
       </w:r>
     </w:p>
     <w:p>
@@ -1155,8 +1115,6 @@
     <w:p>
       <w:r>
         <w:tab/>
-      </w:r>
-      <w:r>
         <w:t>For instance, the weight of the coefficient 6 in the number 26.5 is 100, or 1. The weight of the coefficient 5 is 10-1 or (5/10 = 1/2 = 0.5).</w:t>
       </w:r>
     </w:p>
@@ -1192,13 +1150,11 @@
         <w:t>C</w:t>
       </w:r>
       <w:r>
-        <w:t>an veril</w:t>
-      </w:r>
-      <w:proofErr w:type="spellStart"/>
-      <w:r>
-        <w:t>og</w:t>
-      </w:r>
-      <w:proofErr w:type="spellEnd"/>
+        <w:t xml:space="preserve">an </w:t>
+      </w:r>
+      <w:r>
+        <w:t>Verilog</w:t>
+      </w:r>
       <w:r>
         <w:t xml:space="preserve"> give text output ??</w:t>
       </w:r>
@@ -1213,15 +1169,7 @@
         <w:pStyle w:val="NoSpacing"/>
       </w:pPr>
       <w:r>
-        <w:t xml:space="preserve">module </w:t>
-      </w:r>
-      <w:proofErr w:type="spellStart"/>
-      <w:r>
-        <w:t>write_to_file</w:t>
-      </w:r>
-      <w:proofErr w:type="spellEnd"/>
-      <w:r>
-        <w:t>;</w:t>
+        <w:t>module write_to_file;</w:t>
       </w:r>
     </w:p>
     <w:p>
@@ -1253,15 +1201,7 @@
         <w:pStyle w:val="NoSpacing"/>
       </w:pPr>
       <w:r>
-        <w:t xml:space="preserve">    file = $</w:t>
-      </w:r>
-      <w:proofErr w:type="spellStart"/>
-      <w:r>
-        <w:t>fopen</w:t>
-      </w:r>
-      <w:proofErr w:type="spellEnd"/>
-      <w:r>
-        <w:t>("output.txt", "w");</w:t>
+        <w:t xml:space="preserve">    file = $fopen("output.txt", "w");</w:t>
       </w:r>
     </w:p>
     <w:p>
@@ -1314,31 +1254,15 @@
         <w:pStyle w:val="NoSpacing"/>
       </w:pPr>
       <w:r>
-        <w:t xml:space="preserve">    $</w:t>
-      </w:r>
-      <w:proofErr w:type="spellStart"/>
-      <w:r>
-        <w:t>fwrite</w:t>
-      </w:r>
-      <w:proofErr w:type="spellEnd"/>
-      <w:r>
-        <w:t>(file, "Simulation Results:\n");</w:t>
-      </w:r>
-    </w:p>
-    <w:p>
-      <w:pPr>
-        <w:pStyle w:val="NoSpacing"/>
-      </w:pPr>
-      <w:r>
-        <w:t xml:space="preserve">    $</w:t>
-      </w:r>
-      <w:proofErr w:type="spellStart"/>
-      <w:r>
-        <w:t>fwrite</w:t>
-      </w:r>
-      <w:proofErr w:type="spellEnd"/>
-      <w:r>
-        <w:t>(file, "Time: %0t, Value: %d\n", $time, 42);</w:t>
+        <w:t xml:space="preserve">    $fwrite(file, "Simulation Results:\n");</w:t>
+      </w:r>
+    </w:p>
+    <w:p>
+      <w:pPr>
+        <w:pStyle w:val="NoSpacing"/>
+      </w:pPr>
+      <w:r>
+        <w:t xml:space="preserve">    $fwrite(file, "Time: %0t, Value: %d\n", $time, 42);</w:t>
       </w:r>
     </w:p>
     <w:p>
@@ -1359,15 +1283,7 @@
         <w:pStyle w:val="NoSpacing"/>
       </w:pPr>
       <w:r>
-        <w:t xml:space="preserve">    $</w:t>
-      </w:r>
-      <w:proofErr w:type="spellStart"/>
-      <w:r>
-        <w:t>fclose</w:t>
-      </w:r>
-      <w:proofErr w:type="spellEnd"/>
-      <w:r>
-        <w:t>(file);</w:t>
+        <w:t xml:space="preserve">    $fclose(file);</w:t>
       </w:r>
     </w:p>
     <w:p>
@@ -1390,11 +1306,9 @@
       <w:pPr>
         <w:pStyle w:val="NoSpacing"/>
       </w:pPr>
-      <w:proofErr w:type="spellStart"/>
       <w:r>
         <w:t>endmodule</w:t>
       </w:r>
-      <w:proofErr w:type="spellEnd"/>
     </w:p>
     <w:p>
       <w:pPr>
@@ -1410,530 +1324,463 @@
           <w:rPr>
             <w:rStyle w:val="Hyperlink"/>
           </w:rPr>
-          <w:t xml:space="preserve">Analog Waveform in </w:t>
+          <w:t>Analog Waveform in Vivado</w:t>
         </w:r>
-        <w:proofErr w:type="spellStart"/>
+      </w:hyperlink>
+    </w:p>
+    <w:p>
+      <w:pPr>
+        <w:pStyle w:val="NoSpacing"/>
+      </w:pPr>
+    </w:p>
+    <w:p>
+      <w:pPr>
+        <w:pStyle w:val="NoSpacing"/>
+      </w:pPr>
+      <w:r>
+        <w:t>I</w:t>
+      </w:r>
+      <w:r>
+        <w:t>n which case for loop is synthesized</w:t>
+      </w:r>
+      <w:r>
+        <w:t xml:space="preserve"> ?</w:t>
+      </w:r>
+    </w:p>
+    <w:p>
+      <w:pPr>
+        <w:pStyle w:val="NoSpacing"/>
+      </w:pPr>
+    </w:p>
+    <w:p>
+      <w:pPr>
+        <w:pStyle w:val="NoSpacing"/>
+      </w:pPr>
+      <w:r>
+        <w:t>In hardware description languages like Verilog or VHDL, </w:t>
+      </w:r>
+      <w:r>
+        <w:rPr>
+          <w:b/>
+          <w:bCs/>
+        </w:rPr>
+        <w:t>for loops</w:t>
+      </w:r>
+      <w:r>
+        <w:t> can be synthesized under specific conditions. The synthesizability of a for loop depends on whether it can be unrolled into a fixed, finite number of iterations during synthesis. Here are the key cases where a for loop is synthesized:</w:t>
+      </w:r>
+    </w:p>
+    <w:p>
+      <w:pPr>
+        <w:pStyle w:val="NoSpacing"/>
+        <w:numPr>
+          <w:ilvl w:val="0"/>
+          <w:numId w:val="11"/>
+        </w:numPr>
+      </w:pPr>
+      <w:r>
+        <w:rPr>
+          <w:b/>
+          <w:bCs/>
+        </w:rPr>
+        <w:t>Fixed Iteration Count</w:t>
+      </w:r>
+      <w:r>
+        <w:t>:</w:t>
+      </w:r>
+      <w:r>
+        <w:br/>
+        <w:t>The loop must have a </w:t>
+      </w:r>
+      <w:r>
+        <w:rPr>
+          <w:b/>
+          <w:bCs/>
+        </w:rPr>
+        <w:t>constant, compile-time known iteration count</w:t>
+      </w:r>
+      <w:r>
+        <w:t>. For example:</w:t>
+      </w:r>
+    </w:p>
+    <w:p>
+      <w:pPr>
+        <w:pStyle w:val="NoSpacing"/>
+        <w:ind w:left="360" w:firstLine="360"/>
+      </w:pPr>
+      <w:r>
+        <w:t>for (i = 0; i &lt; 4; i = i + 1) begin</w:t>
+      </w:r>
+    </w:p>
+    <w:p>
+      <w:pPr>
+        <w:pStyle w:val="NoSpacing"/>
+        <w:ind w:left="720"/>
+      </w:pPr>
+      <w:r>
+        <w:t xml:space="preserve">    // Synthesizable logic</w:t>
+      </w:r>
+    </w:p>
+    <w:p>
+      <w:pPr>
+        <w:pStyle w:val="NoSpacing"/>
+        <w:ind w:left="720"/>
+      </w:pPr>
+      <w:r>
+        <w:t>end</w:t>
+      </w:r>
+    </w:p>
+    <w:p>
+      <w:pPr>
+        <w:pStyle w:val="NoSpacing"/>
+      </w:pPr>
+      <w:r>
+        <w:t>This is synthesizable because the loop runs exactly 4 times, and the hardware can replicate the logic for each iteration.</w:t>
+      </w:r>
+    </w:p>
+    <w:p>
+      <w:pPr>
+        <w:pStyle w:val="NoSpacing"/>
+        <w:numPr>
+          <w:ilvl w:val="0"/>
+          <w:numId w:val="11"/>
+        </w:numPr>
+      </w:pPr>
+      <w:r>
+        <w:rPr>
+          <w:b/>
+          <w:bCs/>
+        </w:rPr>
+        <w:t>Static Loop Bounds</w:t>
+      </w:r>
+      <w:r>
+        <w:t>:</w:t>
+      </w:r>
+      <w:r>
+        <w:br/>
+        <w:t>The loop bounds (start, end, and step) must be </w:t>
+      </w:r>
+      <w:r>
+        <w:rPr>
+          <w:b/>
+          <w:bCs/>
+        </w:rPr>
+        <w:t>deterministic</w:t>
+      </w:r>
+      <w:r>
+        <w:t> and not depend on runtime variables. For example:</w:t>
+      </w:r>
+    </w:p>
+    <w:p>
+      <w:pPr>
+        <w:pStyle w:val="NoSpacing"/>
+        <w:ind w:left="720"/>
+      </w:pPr>
+      <w:r>
+        <w:t>for (i = 0; i &lt; N; i = i + 1) begin</w:t>
+      </w:r>
+    </w:p>
+    <w:p>
+      <w:pPr>
+        <w:pStyle w:val="NoSpacing"/>
+        <w:ind w:left="720"/>
+      </w:pPr>
+      <w:r>
+        <w:t xml:space="preserve">    // Synthesizable if N is a constant</w:t>
+      </w:r>
+    </w:p>
+    <w:p>
+      <w:pPr>
+        <w:pStyle w:val="NoSpacing"/>
+        <w:ind w:left="720"/>
+      </w:pPr>
+      <w:r>
+        <w:t>end</w:t>
+      </w:r>
+    </w:p>
+    <w:p>
+      <w:pPr>
+        <w:pStyle w:val="NoSpacing"/>
+      </w:pPr>
+      <w:r>
+        <w:t>If N is a constant, the loop is synthesizable. If N is a runtime variable, it is not.</w:t>
+      </w:r>
+    </w:p>
+    <w:p>
+      <w:pPr>
+        <w:pStyle w:val="NoSpacing"/>
+        <w:numPr>
+          <w:ilvl w:val="0"/>
+          <w:numId w:val="11"/>
+        </w:numPr>
+      </w:pPr>
+      <w:r>
+        <w:rPr>
+          <w:b/>
+          <w:bCs/>
+        </w:rPr>
+        <w:t>Generate Loops</w:t>
+      </w:r>
+      <w:r>
+        <w:t>:</w:t>
+      </w:r>
+      <w:r>
+        <w:br/>
+        <w:t>In Verilog, </w:t>
+      </w:r>
+      <w:r>
+        <w:rPr>
+          <w:b/>
+          <w:bCs/>
+        </w:rPr>
+        <w:t>generate blocks</w:t>
+      </w:r>
+      <w:r>
+        <w:t> use for loops to create repetitive hardware structures. These are synthesizable because they are evaluated at compile time:</w:t>
+      </w:r>
+    </w:p>
+    <w:p>
+      <w:pPr>
+        <w:pStyle w:val="NoSpacing"/>
+        <w:ind w:left="720"/>
+      </w:pPr>
+      <w:r>
+        <w:t>genvar i;</w:t>
+      </w:r>
+    </w:p>
+    <w:p>
+      <w:pPr>
+        <w:pStyle w:val="NoSpacing"/>
+        <w:ind w:left="720"/>
+      </w:pPr>
+      <w:r>
+        <w:t>generate</w:t>
+      </w:r>
+    </w:p>
+    <w:p>
+      <w:pPr>
+        <w:pStyle w:val="NoSpacing"/>
+        <w:ind w:left="720"/>
+      </w:pPr>
+      <w:r>
+        <w:t xml:space="preserve">    for (i = 0; i &lt; 8; i = i + 1) begin : gen_block</w:t>
+      </w:r>
+    </w:p>
+    <w:p>
+      <w:pPr>
+        <w:pStyle w:val="NoSpacing"/>
+        <w:ind w:left="720"/>
+      </w:pPr>
+      <w:r>
+        <w:t xml:space="preserve">        assign out[i] = in[i] &amp; enable;</w:t>
+      </w:r>
+    </w:p>
+    <w:p>
+      <w:pPr>
+        <w:pStyle w:val="NoSpacing"/>
+        <w:ind w:left="720"/>
+      </w:pPr>
+      <w:r>
+        <w:t xml:space="preserve">    end</w:t>
+      </w:r>
+    </w:p>
+    <w:p>
+      <w:pPr>
+        <w:pStyle w:val="NoSpacing"/>
+        <w:ind w:left="720"/>
+      </w:pPr>
+      <w:r>
+        <w:t>endgenerate</w:t>
+      </w:r>
+    </w:p>
+    <w:p>
+      <w:pPr>
+        <w:pStyle w:val="NoSpacing"/>
+        <w:numPr>
+          <w:ilvl w:val="0"/>
+          <w:numId w:val="11"/>
+        </w:numPr>
+      </w:pPr>
+      <w:r>
+        <w:rPr>
+          <w:b/>
+          <w:bCs/>
+        </w:rPr>
+        <w:t>No Dynamic Behavior</w:t>
+      </w:r>
+      <w:r>
+        <w:t>:</w:t>
+      </w:r>
+      <w:r>
+        <w:br/>
+        <w:t>The loop must not include dynamic constructs like runtime-dependent conditions or variable iteration counts. For example:</w:t>
+      </w:r>
+    </w:p>
+    <w:p>
+      <w:pPr>
+        <w:pStyle w:val="NoSpacing"/>
+        <w:ind w:left="720"/>
+      </w:pPr>
+      <w:r>
+        <w:t>for (i = 0; i &lt; runtime_variable; i = i + 1) begin</w:t>
+      </w:r>
+    </w:p>
+    <w:p>
+      <w:pPr>
+        <w:pStyle w:val="NoSpacing"/>
+        <w:ind w:left="720"/>
+      </w:pPr>
+      <w:r>
+        <w:t xml:space="preserve">    // Not synthesizable</w:t>
+      </w:r>
+    </w:p>
+    <w:p>
+      <w:pPr>
+        <w:pStyle w:val="NoSpacing"/>
+        <w:ind w:left="720"/>
+      </w:pPr>
+      <w:r>
+        <w:t>end</w:t>
+      </w:r>
+    </w:p>
+    <w:p>
+      <w:pPr>
+        <w:pStyle w:val="NoSpacing"/>
+      </w:pPr>
+      <w:r>
+        <w:t>In summary, for loops are synthesized when they are </w:t>
+      </w:r>
+      <w:r>
+        <w:rPr>
+          <w:b/>
+          <w:bCs/>
+        </w:rPr>
+        <w:t>static, finite, and deterministic</w:t>
+      </w:r>
+      <w:r>
+        <w:t>, allowing the synthesis tool to unroll them into hardware logic.</w:t>
+      </w:r>
+    </w:p>
+    <w:p>
+      <w:pPr>
+        <w:pStyle w:val="NoSpacing"/>
+      </w:pPr>
+    </w:p>
+    <w:p>
+      <w:pPr>
+        <w:pStyle w:val="NoSpacing"/>
+      </w:pPr>
+      <w:r>
+        <w:t xml:space="preserve">Observation : </w:t>
+      </w:r>
+    </w:p>
+    <w:p>
+      <w:pPr>
+        <w:pStyle w:val="NoSpacing"/>
+        <w:numPr>
+          <w:ilvl w:val="1"/>
+          <w:numId w:val="9"/>
+        </w:numPr>
+        <w:ind w:left="851"/>
+      </w:pPr>
+      <w:r>
+        <w:t>If I increase the order of filter, the delay will also increase, we have to observe that</w:t>
+      </w:r>
+    </w:p>
+    <w:p>
+      <w:pPr>
+        <w:pStyle w:val="NoSpacing"/>
+        <w:numPr>
+          <w:ilvl w:val="1"/>
+          <w:numId w:val="9"/>
+        </w:numPr>
+        <w:ind w:left="851"/>
+      </w:pPr>
+      <w:r>
+        <w:t>I fixed the order in Verilog to 50, but if give any number of coefficient from 1 to 50, other I kept zero so that convolution gives output according to that.</w:t>
+      </w:r>
+    </w:p>
+    <w:p>
+      <w:pPr>
+        <w:pStyle w:val="NoSpacing"/>
+      </w:pPr>
+    </w:p>
+    <w:p>
+      <w:pPr>
+        <w:pStyle w:val="NoSpacing"/>
+        <w:rPr>
+          <w:b/>
+          <w:bCs/>
+        </w:rPr>
+      </w:pPr>
+      <w:r>
+        <w:rPr>
+          <w:b/>
+          <w:bCs/>
+        </w:rPr>
+        <w:t>Practical Implications</w:t>
+      </w:r>
+    </w:p>
+    <w:p>
+      <w:pPr>
+        <w:pStyle w:val="NoSpacing"/>
+        <w:numPr>
+          <w:ilvl w:val="0"/>
+          <w:numId w:val="12"/>
+        </w:numPr>
+      </w:pPr>
+      <w:hyperlink r:id="rId31" w:tgtFrame="_blank" w:history="1">
+        <w:r>
+          <w:rPr>
+            <w:rStyle w:val="Hyperlink"/>
+            <w:b/>
+            <w:bCs/>
+          </w:rPr>
+          <w:t>Higher Order Filters</w:t>
+        </w:r>
         <w:r>
           <w:rPr>
             <w:rStyle w:val="Hyperlink"/>
           </w:rPr>
-          <w:t>Vivado</w:t>
+          <w:t>: As the order of the FIR filter increases, the group delay also increases, whic</w:t>
         </w:r>
-        <w:proofErr w:type="spellEnd"/>
+        <w:r>
+          <w:rPr>
+            <w:rStyle w:val="Hyperlink"/>
+          </w:rPr>
+          <w:t>h</w:t>
+        </w:r>
+        <w:r>
+          <w:rPr>
+            <w:rStyle w:val="Hyperlink"/>
+          </w:rPr>
+          <w:t xml:space="preserve"> can lead to noticeable delays in applications such as communications and audio processing. Techniques such as the overlap-save method can be employed to manage these delays effectively. </w:t>
+        </w:r>
       </w:hyperlink>
     </w:p>
     <w:p>
       <w:pPr>
         <w:pStyle w:val="NoSpacing"/>
-      </w:pPr>
-    </w:p>
-    <w:p>
-      <w:pPr>
-        <w:pStyle w:val="NoSpacing"/>
-      </w:pPr>
-      <w:r>
-        <w:t>I</w:t>
-      </w:r>
-      <w:r>
-        <w:t>n which case for loop is synthesized</w:t>
-      </w:r>
-      <w:r>
-        <w:t xml:space="preserve"> ?</w:t>
-      </w:r>
-    </w:p>
-    <w:p>
-      <w:pPr>
-        <w:pStyle w:val="NoSpacing"/>
-      </w:pPr>
-    </w:p>
-    <w:p>
-      <w:pPr>
-        <w:pStyle w:val="NoSpacing"/>
-      </w:pPr>
-      <w:r>
-        <w:t>In hardware description languages like Verilog or VHDL, </w:t>
-      </w:r>
-      <w:r>
-        <w:rPr>
-          <w:b/>
-          <w:bCs/>
-        </w:rPr>
-        <w:t>for loops</w:t>
-      </w:r>
-      <w:r>
-        <w:t> can be synthesized under specific conditions. The synthesizability of a for loop depends on whether it can be unrolled into a fixed, finite number of iterations during synthesis. Here are the key cases where a for loop is synthesized:</w:t>
-      </w:r>
-    </w:p>
-    <w:p>
-      <w:pPr>
-        <w:pStyle w:val="NoSpacing"/>
-        <w:numPr>
-          <w:ilvl w:val="0"/>
-          <w:numId w:val="11"/>
-        </w:numPr>
-      </w:pPr>
-      <w:r>
-        <w:rPr>
-          <w:b/>
-          <w:bCs/>
-        </w:rPr>
-        <w:t>Fixed Iteration Count</w:t>
-      </w:r>
-      <w:r>
-        <w:t>:</w:t>
-      </w:r>
-      <w:r>
-        <w:br/>
-        <w:t>The loop must have a </w:t>
-      </w:r>
-      <w:r>
-        <w:rPr>
-          <w:b/>
-          <w:bCs/>
-        </w:rPr>
-        <w:t>constant, compile-time known iteration count</w:t>
-      </w:r>
-      <w:r>
-        <w:t>. For example:</w:t>
-      </w:r>
-    </w:p>
-    <w:p>
-      <w:pPr>
-        <w:pStyle w:val="NoSpacing"/>
-        <w:ind w:left="360" w:firstLine="360"/>
-      </w:pPr>
-      <w:r>
-        <w:t>for (</w:t>
-      </w:r>
-      <w:proofErr w:type="spellStart"/>
-      <w:r>
-        <w:t>i</w:t>
-      </w:r>
-      <w:proofErr w:type="spellEnd"/>
-      <w:r>
-        <w:t xml:space="preserve"> = 0; </w:t>
-      </w:r>
-      <w:proofErr w:type="spellStart"/>
-      <w:r>
-        <w:t>i</w:t>
-      </w:r>
-      <w:proofErr w:type="spellEnd"/>
-      <w:r>
-        <w:t xml:space="preserve"> &lt; 4; </w:t>
-      </w:r>
-      <w:proofErr w:type="spellStart"/>
-      <w:r>
-        <w:t>i</w:t>
-      </w:r>
-      <w:proofErr w:type="spellEnd"/>
-      <w:r>
-        <w:t xml:space="preserve"> = </w:t>
-      </w:r>
-      <w:proofErr w:type="spellStart"/>
-      <w:r>
-        <w:t>i</w:t>
-      </w:r>
-      <w:proofErr w:type="spellEnd"/>
-      <w:r>
-        <w:t xml:space="preserve"> + 1) begin</w:t>
-      </w:r>
-    </w:p>
-    <w:p>
-      <w:pPr>
-        <w:pStyle w:val="NoSpacing"/>
-        <w:ind w:left="720"/>
-      </w:pPr>
-      <w:r>
-        <w:t xml:space="preserve">    // Synthesizable logic</w:t>
-      </w:r>
-    </w:p>
-    <w:p>
-      <w:pPr>
-        <w:pStyle w:val="NoSpacing"/>
-        <w:ind w:left="720"/>
-      </w:pPr>
-      <w:r>
-        <w:t>end</w:t>
-      </w:r>
-    </w:p>
-    <w:p>
-      <w:pPr>
-        <w:pStyle w:val="NoSpacing"/>
-      </w:pPr>
-      <w:r>
-        <w:t>This is synthesizable because the loop runs exactly 4 times, and the hardware can replicate the logic for each iteration.</w:t>
-      </w:r>
-    </w:p>
-    <w:p>
-      <w:pPr>
-        <w:pStyle w:val="NoSpacing"/>
-        <w:numPr>
-          <w:ilvl w:val="0"/>
-          <w:numId w:val="11"/>
-        </w:numPr>
-      </w:pPr>
-      <w:r>
-        <w:rPr>
-          <w:b/>
-          <w:bCs/>
-        </w:rPr>
-        <w:t>Static Loop Bounds</w:t>
-      </w:r>
-      <w:r>
-        <w:t>:</w:t>
-      </w:r>
-      <w:r>
-        <w:br/>
-        <w:t>The loop bounds (start, end, and step) must be </w:t>
-      </w:r>
-      <w:r>
-        <w:rPr>
-          <w:b/>
-          <w:bCs/>
-        </w:rPr>
-        <w:t>deterministic</w:t>
-      </w:r>
-      <w:r>
-        <w:t> and not depend on runtime variables. For example:</w:t>
-      </w:r>
-    </w:p>
-    <w:p>
-      <w:pPr>
-        <w:pStyle w:val="NoSpacing"/>
-        <w:ind w:left="720"/>
-      </w:pPr>
-      <w:r>
-        <w:t>for (</w:t>
-      </w:r>
-      <w:proofErr w:type="spellStart"/>
-      <w:r>
-        <w:t>i</w:t>
-      </w:r>
-      <w:proofErr w:type="spellEnd"/>
-      <w:r>
-        <w:t xml:space="preserve"> = 0; </w:t>
-      </w:r>
-      <w:proofErr w:type="spellStart"/>
-      <w:r>
-        <w:t>i</w:t>
-      </w:r>
-      <w:proofErr w:type="spellEnd"/>
-      <w:r>
-        <w:t xml:space="preserve"> &lt; N; </w:t>
-      </w:r>
-      <w:proofErr w:type="spellStart"/>
-      <w:r>
-        <w:t>i</w:t>
-      </w:r>
-      <w:proofErr w:type="spellEnd"/>
-      <w:r>
-        <w:t xml:space="preserve"> = </w:t>
-      </w:r>
-      <w:proofErr w:type="spellStart"/>
-      <w:r>
-        <w:t>i</w:t>
-      </w:r>
-      <w:proofErr w:type="spellEnd"/>
-      <w:r>
-        <w:t xml:space="preserve"> + 1) begin</w:t>
-      </w:r>
-    </w:p>
-    <w:p>
-      <w:pPr>
-        <w:pStyle w:val="NoSpacing"/>
-        <w:ind w:left="720"/>
-      </w:pPr>
-      <w:r>
-        <w:t xml:space="preserve">    // Synthesizable if N is a constant</w:t>
-      </w:r>
-    </w:p>
-    <w:p>
-      <w:pPr>
-        <w:pStyle w:val="NoSpacing"/>
-        <w:ind w:left="720"/>
-      </w:pPr>
-      <w:r>
-        <w:t>end</w:t>
-      </w:r>
-    </w:p>
-    <w:p>
-      <w:pPr>
-        <w:pStyle w:val="NoSpacing"/>
-      </w:pPr>
-      <w:r>
-        <w:t>If N is a constant, the loop is synthesizable. If N is a runtime variable, it is not.</w:t>
-      </w:r>
-    </w:p>
-    <w:p>
-      <w:pPr>
-        <w:pStyle w:val="NoSpacing"/>
-        <w:numPr>
-          <w:ilvl w:val="0"/>
-          <w:numId w:val="11"/>
-        </w:numPr>
-      </w:pPr>
-      <w:r>
-        <w:rPr>
-          <w:b/>
-          <w:bCs/>
-        </w:rPr>
-        <w:t>Generate Loops</w:t>
-      </w:r>
-      <w:r>
-        <w:t>:</w:t>
-      </w:r>
-      <w:r>
-        <w:br/>
-        <w:t>In Verilog, </w:t>
-      </w:r>
-      <w:r>
-        <w:rPr>
-          <w:b/>
-          <w:bCs/>
-        </w:rPr>
-        <w:t>generate blocks</w:t>
-      </w:r>
-      <w:r>
-        <w:t> use for loops to create repetitive hardware structures. These are synthesizable because they are evaluated at compile time:</w:t>
-      </w:r>
-    </w:p>
-    <w:p>
-      <w:pPr>
-        <w:pStyle w:val="NoSpacing"/>
-        <w:ind w:left="720"/>
-      </w:pPr>
-      <w:proofErr w:type="spellStart"/>
-      <w:r>
-        <w:t>genvar</w:t>
-      </w:r>
-      <w:proofErr w:type="spellEnd"/>
-      <w:r>
-        <w:t xml:space="preserve"> </w:t>
-      </w:r>
-      <w:proofErr w:type="spellStart"/>
-      <w:r>
-        <w:t>i</w:t>
-      </w:r>
-      <w:proofErr w:type="spellEnd"/>
-      <w:r>
-        <w:t>;</w:t>
-      </w:r>
-    </w:p>
-    <w:p>
-      <w:pPr>
-        <w:pStyle w:val="NoSpacing"/>
-        <w:ind w:left="720"/>
-      </w:pPr>
-      <w:r>
-        <w:t>generate</w:t>
-      </w:r>
-    </w:p>
-    <w:p>
-      <w:pPr>
-        <w:pStyle w:val="NoSpacing"/>
-        <w:ind w:left="720"/>
-      </w:pPr>
-      <w:r>
-        <w:t xml:space="preserve">    for (</w:t>
-      </w:r>
-      <w:proofErr w:type="spellStart"/>
-      <w:r>
-        <w:t>i</w:t>
-      </w:r>
-      <w:proofErr w:type="spellEnd"/>
-      <w:r>
-        <w:t xml:space="preserve"> = 0; </w:t>
-      </w:r>
-      <w:proofErr w:type="spellStart"/>
-      <w:r>
-        <w:t>i</w:t>
-      </w:r>
-      <w:proofErr w:type="spellEnd"/>
-      <w:r>
-        <w:t xml:space="preserve"> &lt; 8; </w:t>
-      </w:r>
-      <w:proofErr w:type="spellStart"/>
-      <w:r>
-        <w:t>i</w:t>
-      </w:r>
-      <w:proofErr w:type="spellEnd"/>
-      <w:r>
-        <w:t xml:space="preserve"> = </w:t>
-      </w:r>
-      <w:proofErr w:type="spellStart"/>
-      <w:r>
-        <w:t>i</w:t>
-      </w:r>
-      <w:proofErr w:type="spellEnd"/>
-      <w:r>
-        <w:t xml:space="preserve"> + 1) begin : </w:t>
-      </w:r>
-      <w:proofErr w:type="spellStart"/>
-      <w:r>
-        <w:t>gen_block</w:t>
-      </w:r>
-      <w:proofErr w:type="spellEnd"/>
-    </w:p>
-    <w:p>
-      <w:pPr>
-        <w:pStyle w:val="NoSpacing"/>
-        <w:ind w:left="720"/>
-      </w:pPr>
-      <w:r>
-        <w:t xml:space="preserve">        assign out[</w:t>
-      </w:r>
-      <w:proofErr w:type="spellStart"/>
-      <w:r>
-        <w:t>i</w:t>
-      </w:r>
-      <w:proofErr w:type="spellEnd"/>
-      <w:r>
-        <w:t>] = in[</w:t>
-      </w:r>
-      <w:proofErr w:type="spellStart"/>
-      <w:r>
-        <w:t>i</w:t>
-      </w:r>
-      <w:proofErr w:type="spellEnd"/>
-      <w:r>
-        <w:t>] &amp; enable;</w:t>
-      </w:r>
-    </w:p>
-    <w:p>
-      <w:pPr>
-        <w:pStyle w:val="NoSpacing"/>
-        <w:ind w:left="720"/>
-      </w:pPr>
-      <w:r>
-        <w:t xml:space="preserve">    end</w:t>
-      </w:r>
-    </w:p>
-    <w:p>
-      <w:pPr>
-        <w:pStyle w:val="NoSpacing"/>
-        <w:ind w:left="720"/>
-      </w:pPr>
-      <w:proofErr w:type="spellStart"/>
-      <w:r>
-        <w:t>endgenerate</w:t>
-      </w:r>
-      <w:proofErr w:type="spellEnd"/>
-    </w:p>
-    <w:p>
-      <w:pPr>
-        <w:pStyle w:val="NoSpacing"/>
-        <w:numPr>
-          <w:ilvl w:val="0"/>
-          <w:numId w:val="11"/>
-        </w:numPr>
-      </w:pPr>
-      <w:r>
-        <w:rPr>
-          <w:b/>
-          <w:bCs/>
-        </w:rPr>
-        <w:t xml:space="preserve">No Dynamic </w:t>
-      </w:r>
-      <w:proofErr w:type="spellStart"/>
-      <w:r>
-        <w:rPr>
-          <w:b/>
-          <w:bCs/>
-        </w:rPr>
-        <w:t>Behavior</w:t>
-      </w:r>
-      <w:proofErr w:type="spellEnd"/>
-      <w:r>
-        <w:t>:</w:t>
-      </w:r>
-      <w:r>
-        <w:br/>
-        <w:t>The loop must not include dynamic constructs like runtime-dependent conditions or variable iteration counts. For example:</w:t>
-      </w:r>
-    </w:p>
-    <w:p>
-      <w:pPr>
-        <w:pStyle w:val="NoSpacing"/>
-        <w:ind w:left="720"/>
-      </w:pPr>
-      <w:r>
-        <w:t>for (</w:t>
-      </w:r>
-      <w:proofErr w:type="spellStart"/>
-      <w:r>
-        <w:t>i</w:t>
-      </w:r>
-      <w:proofErr w:type="spellEnd"/>
-      <w:r>
-        <w:t xml:space="preserve"> = 0; </w:t>
-      </w:r>
-      <w:proofErr w:type="spellStart"/>
-      <w:r>
-        <w:t>i</w:t>
-      </w:r>
-      <w:proofErr w:type="spellEnd"/>
-      <w:r>
-        <w:t xml:space="preserve"> &lt; </w:t>
-      </w:r>
-      <w:proofErr w:type="spellStart"/>
-      <w:r>
-        <w:t>runtime_variable</w:t>
-      </w:r>
-      <w:proofErr w:type="spellEnd"/>
-      <w:r>
-        <w:t xml:space="preserve">; </w:t>
-      </w:r>
-      <w:proofErr w:type="spellStart"/>
-      <w:r>
-        <w:t>i</w:t>
-      </w:r>
-      <w:proofErr w:type="spellEnd"/>
-      <w:r>
-        <w:t xml:space="preserve"> = </w:t>
-      </w:r>
-      <w:proofErr w:type="spellStart"/>
-      <w:r>
-        <w:t>i</w:t>
-      </w:r>
-      <w:proofErr w:type="spellEnd"/>
-      <w:r>
-        <w:t xml:space="preserve"> + 1) begin</w:t>
-      </w:r>
-    </w:p>
-    <w:p>
-      <w:pPr>
-        <w:pStyle w:val="NoSpacing"/>
-        <w:ind w:left="720"/>
-      </w:pPr>
-      <w:r>
-        <w:t xml:space="preserve">    // Not synthesizable</w:t>
-      </w:r>
-    </w:p>
-    <w:p>
-      <w:pPr>
-        <w:pStyle w:val="NoSpacing"/>
-        <w:ind w:left="720"/>
-      </w:pPr>
-      <w:r>
-        <w:t>end</w:t>
-      </w:r>
-    </w:p>
-    <w:p>
-      <w:pPr>
-        <w:pStyle w:val="NoSpacing"/>
-      </w:pPr>
-      <w:r>
-        <w:t>In summary, for loops are synthesized when they are </w:t>
-      </w:r>
-      <w:r>
-        <w:rPr>
-          <w:b/>
-          <w:bCs/>
-        </w:rPr>
-        <w:t>static, finite, and deterministic</w:t>
-      </w:r>
-      <w:r>
-        <w:t>, allowing the synthesis tool to unroll them into hardware logic.</w:t>
+        <w:rPr>
+          <w:rStyle w:val="Hyperlink"/>
+        </w:rPr>
+      </w:pPr>
+      <w:r>
+        <w:fldChar w:fldCharType="begin"/>
+      </w:r>
+      <w:r>
+        <w:instrText>HYPERLINK "https://www.bing.com/ck/a?!&amp;&amp;p=3b980966e4976010ada003d0c4bea877b4d675325cb9e0367c8f71bb982101daJmltdHM9MTc1NDYxMTIwMA&amp;ptn=3&amp;ver=2&amp;hsh=4&amp;fclid=2cec2f00-889b-61b0-1f32-3d0b890060f6&amp;psq=fir+filter+delay&amp;u=a1aHR0cDovL2ktcmVwLmVtdS5lZHUudHI6ODA4MC94bWx1aS9iaXRzdHJlYW0vaGFuZGxlLzExMTI5LzMzOTMvQWxhbmlIYWxhLnBkZj9zZXF1ZW5jZT0x&amp;ntb=1" \t "_blank"</w:instrText>
+      </w:r>
+      <w:r>
+        <w:fldChar w:fldCharType="separate"/>
+      </w:r>
+    </w:p>
+    <w:p>
+      <w:pPr>
+        <w:pStyle w:val="NoSpacing"/>
+      </w:pPr>
+      <w:r>
+        <w:fldChar w:fldCharType="end"/>
       </w:r>
     </w:p>
     <w:p>
@@ -2778,7 +2625,7 @@
   <w:abstractNum w:abstractNumId="6" w15:restartNumberingAfterBreak="0">
     <w:nsid w:val="348814E2"/>
     <w:multiLevelType w:val="multilevel"/>
-    <w:tmpl w:val="39C48510"/>
+    <w:tmpl w:val="8444CEF4"/>
     <w:lvl w:ilvl="0">
       <w:start w:val="1"/>
       <w:numFmt w:val="bullet"/>
@@ -2795,20 +2642,16 @@
         <w:sz w:val="20"/>
       </w:rPr>
     </w:lvl>
-    <w:lvl w:ilvl="1" w:tentative="1">
-      <w:start w:val="1"/>
-      <w:numFmt w:val="bullet"/>
-      <w:lvlText w:val="o"/>
-      <w:lvlJc w:val="left"/>
-      <w:pPr>
-        <w:tabs>
-          <w:tab w:val="num" w:pos="1440"/>
-        </w:tabs>
+    <w:lvl w:ilvl="1">
+      <w:start w:val="1"/>
+      <w:numFmt w:val="decimal"/>
+      <w:lvlText w:val="%2."/>
+      <w:lvlJc w:val="left"/>
+      <w:pPr>
         <w:ind w:left="1440" w:hanging="360"/>
       </w:pPr>
       <w:rPr>
-        <w:rFonts w:ascii="Courier New" w:hAnsi="Courier New" w:hint="default"/>
-        <w:sz w:val="20"/>
+        <w:rFonts w:hint="default"/>
       </w:rPr>
     </w:lvl>
     <w:lvl w:ilvl="2" w:tentative="1">
@@ -2925,6 +2768,155 @@
     </w:lvl>
   </w:abstractNum>
   <w:abstractNum w:abstractNumId="7" w15:restartNumberingAfterBreak="0">
+    <w:nsid w:val="3FC40BC3"/>
+    <w:multiLevelType w:val="multilevel"/>
+    <w:tmpl w:val="F1CA5192"/>
+    <w:lvl w:ilvl="0">
+      <w:start w:val="1"/>
+      <w:numFmt w:val="bullet"/>
+      <w:lvlText w:val=""/>
+      <w:lvlJc w:val="left"/>
+      <w:pPr>
+        <w:tabs>
+          <w:tab w:val="num" w:pos="720"/>
+        </w:tabs>
+        <w:ind w:left="720" w:hanging="360"/>
+      </w:pPr>
+      <w:rPr>
+        <w:rFonts w:ascii="Symbol" w:hAnsi="Symbol" w:hint="default"/>
+        <w:sz w:val="20"/>
+      </w:rPr>
+    </w:lvl>
+    <w:lvl w:ilvl="1" w:tentative="1">
+      <w:start w:val="1"/>
+      <w:numFmt w:val="bullet"/>
+      <w:lvlText w:val="o"/>
+      <w:lvlJc w:val="left"/>
+      <w:pPr>
+        <w:tabs>
+          <w:tab w:val="num" w:pos="1440"/>
+        </w:tabs>
+        <w:ind w:left="1440" w:hanging="360"/>
+      </w:pPr>
+      <w:rPr>
+        <w:rFonts w:ascii="Courier New" w:hAnsi="Courier New" w:hint="default"/>
+        <w:sz w:val="20"/>
+      </w:rPr>
+    </w:lvl>
+    <w:lvl w:ilvl="2" w:tentative="1">
+      <w:start w:val="1"/>
+      <w:numFmt w:val="bullet"/>
+      <w:lvlText w:val=""/>
+      <w:lvlJc w:val="left"/>
+      <w:pPr>
+        <w:tabs>
+          <w:tab w:val="num" w:pos="2160"/>
+        </w:tabs>
+        <w:ind w:left="2160" w:hanging="360"/>
+      </w:pPr>
+      <w:rPr>
+        <w:rFonts w:ascii="Wingdings" w:hAnsi="Wingdings" w:hint="default"/>
+        <w:sz w:val="20"/>
+      </w:rPr>
+    </w:lvl>
+    <w:lvl w:ilvl="3" w:tentative="1">
+      <w:start w:val="1"/>
+      <w:numFmt w:val="bullet"/>
+      <w:lvlText w:val=""/>
+      <w:lvlJc w:val="left"/>
+      <w:pPr>
+        <w:tabs>
+          <w:tab w:val="num" w:pos="2880"/>
+        </w:tabs>
+        <w:ind w:left="2880" w:hanging="360"/>
+      </w:pPr>
+      <w:rPr>
+        <w:rFonts w:ascii="Wingdings" w:hAnsi="Wingdings" w:hint="default"/>
+        <w:sz w:val="20"/>
+      </w:rPr>
+    </w:lvl>
+    <w:lvl w:ilvl="4" w:tentative="1">
+      <w:start w:val="1"/>
+      <w:numFmt w:val="bullet"/>
+      <w:lvlText w:val=""/>
+      <w:lvlJc w:val="left"/>
+      <w:pPr>
+        <w:tabs>
+          <w:tab w:val="num" w:pos="3600"/>
+        </w:tabs>
+        <w:ind w:left="3600" w:hanging="360"/>
+      </w:pPr>
+      <w:rPr>
+        <w:rFonts w:ascii="Wingdings" w:hAnsi="Wingdings" w:hint="default"/>
+        <w:sz w:val="20"/>
+      </w:rPr>
+    </w:lvl>
+    <w:lvl w:ilvl="5" w:tentative="1">
+      <w:start w:val="1"/>
+      <w:numFmt w:val="bullet"/>
+      <w:lvlText w:val=""/>
+      <w:lvlJc w:val="left"/>
+      <w:pPr>
+        <w:tabs>
+          <w:tab w:val="num" w:pos="4320"/>
+        </w:tabs>
+        <w:ind w:left="4320" w:hanging="360"/>
+      </w:pPr>
+      <w:rPr>
+        <w:rFonts w:ascii="Wingdings" w:hAnsi="Wingdings" w:hint="default"/>
+        <w:sz w:val="20"/>
+      </w:rPr>
+    </w:lvl>
+    <w:lvl w:ilvl="6" w:tentative="1">
+      <w:start w:val="1"/>
+      <w:numFmt w:val="bullet"/>
+      <w:lvlText w:val=""/>
+      <w:lvlJc w:val="left"/>
+      <w:pPr>
+        <w:tabs>
+          <w:tab w:val="num" w:pos="5040"/>
+        </w:tabs>
+        <w:ind w:left="5040" w:hanging="360"/>
+      </w:pPr>
+      <w:rPr>
+        <w:rFonts w:ascii="Wingdings" w:hAnsi="Wingdings" w:hint="default"/>
+        <w:sz w:val="20"/>
+      </w:rPr>
+    </w:lvl>
+    <w:lvl w:ilvl="7" w:tentative="1">
+      <w:start w:val="1"/>
+      <w:numFmt w:val="bullet"/>
+      <w:lvlText w:val=""/>
+      <w:lvlJc w:val="left"/>
+      <w:pPr>
+        <w:tabs>
+          <w:tab w:val="num" w:pos="5760"/>
+        </w:tabs>
+        <w:ind w:left="5760" w:hanging="360"/>
+      </w:pPr>
+      <w:rPr>
+        <w:rFonts w:ascii="Wingdings" w:hAnsi="Wingdings" w:hint="default"/>
+        <w:sz w:val="20"/>
+      </w:rPr>
+    </w:lvl>
+    <w:lvl w:ilvl="8" w:tentative="1">
+      <w:start w:val="1"/>
+      <w:numFmt w:val="bullet"/>
+      <w:lvlText w:val=""/>
+      <w:lvlJc w:val="left"/>
+      <w:pPr>
+        <w:tabs>
+          <w:tab w:val="num" w:pos="6480"/>
+        </w:tabs>
+        <w:ind w:left="6480" w:hanging="360"/>
+      </w:pPr>
+      <w:rPr>
+        <w:rFonts w:ascii="Wingdings" w:hAnsi="Wingdings" w:hint="default"/>
+        <w:sz w:val="20"/>
+      </w:rPr>
+    </w:lvl>
+  </w:abstractNum>
+  <w:abstractNum w:abstractNumId="8" w15:restartNumberingAfterBreak="0">
     <w:nsid w:val="5027219A"/>
     <w:multiLevelType w:val="multilevel"/>
     <w:tmpl w:val="FF60B92A"/>
@@ -3073,7 +3065,7 @@
       </w:rPr>
     </w:lvl>
   </w:abstractNum>
-  <w:abstractNum w:abstractNumId="8" w15:restartNumberingAfterBreak="0">
+  <w:abstractNum w:abstractNumId="9" w15:restartNumberingAfterBreak="0">
     <w:nsid w:val="512C5623"/>
     <w:multiLevelType w:val="multilevel"/>
     <w:tmpl w:val="894EE96E"/>
@@ -3186,7 +3178,7 @@
       </w:pPr>
     </w:lvl>
   </w:abstractNum>
-  <w:abstractNum w:abstractNumId="9" w15:restartNumberingAfterBreak="0">
+  <w:abstractNum w:abstractNumId="10" w15:restartNumberingAfterBreak="0">
     <w:nsid w:val="6CAF4DA7"/>
     <w:multiLevelType w:val="hybridMultilevel"/>
     <w:tmpl w:val="AC0E3262"/>
@@ -3299,7 +3291,7 @@
       </w:rPr>
     </w:lvl>
   </w:abstractNum>
-  <w:abstractNum w:abstractNumId="10" w15:restartNumberingAfterBreak="0">
+  <w:abstractNum w:abstractNumId="11" w15:restartNumberingAfterBreak="0">
     <w:nsid w:val="7E85123A"/>
     <w:multiLevelType w:val="multilevel"/>
     <w:tmpl w:val="39C48510"/>
@@ -3455,7 +3447,7 @@
     <w:abstractNumId w:val="5"/>
   </w:num>
   <w:num w:numId="3" w16cid:durableId="1088886260">
-    <w:abstractNumId w:val="7"/>
+    <w:abstractNumId w:val="8"/>
   </w:num>
   <w:num w:numId="4" w16cid:durableId="21059900">
     <w:abstractNumId w:val="2"/>
@@ -3467,7 +3459,7 @@
     <w:abstractNumId w:val="4"/>
   </w:num>
   <w:num w:numId="7" w16cid:durableId="2042893679">
-    <w:abstractNumId w:val="9"/>
+    <w:abstractNumId w:val="10"/>
   </w:num>
   <w:num w:numId="8" w16cid:durableId="1487018705">
     <w:abstractNumId w:val="0"/>
@@ -3476,10 +3468,13 @@
     <w:abstractNumId w:val="6"/>
   </w:num>
   <w:num w:numId="10" w16cid:durableId="1609313142">
-    <w:abstractNumId w:val="10"/>
+    <w:abstractNumId w:val="11"/>
   </w:num>
   <w:num w:numId="11" w16cid:durableId="1812164135">
-    <w:abstractNumId w:val="8"/>
+    <w:abstractNumId w:val="9"/>
+  </w:num>
+  <w:num w:numId="12" w16cid:durableId="1839035235">
+    <w:abstractNumId w:val="7"/>
   </w:num>
 </w:numbering>
 </file>

</xml_diff>

<commit_message>
Added python file which create input signal with q2.30 hex file
</commit_message>
<xml_diff>
--- a/FIR_Docs.docx
+++ b/FIR_Docs.docx
@@ -1761,6 +1761,229 @@
     <w:p>
       <w:pPr>
         <w:pStyle w:val="NoSpacing"/>
+      </w:pPr>
+    </w:p>
+    <w:p>
+      <w:pPr>
+        <w:pStyle w:val="NoSpacing"/>
+      </w:pPr>
+      <w:r>
+        <w:t>Python :</w:t>
+      </w:r>
+    </w:p>
+    <w:p>
+      <w:pPr>
+        <w:pStyle w:val="NoSpacing"/>
+      </w:pPr>
+      <w:r>
+        <w:t>conver</w:t>
+      </w:r>
+      <w:r>
+        <w:t>t</w:t>
+      </w:r>
+      <w:r>
+        <w:t xml:space="preserve"> float number to q2.30 hex format in python</w:t>
+      </w:r>
+    </w:p>
+    <w:p>
+      <w:pPr>
+        <w:pStyle w:val="NoSpacing"/>
+      </w:pPr>
+      <w:r>
+        <w:t>def float_to_q2_30_hex(value):</w:t>
+      </w:r>
+    </w:p>
+    <w:p>
+      <w:pPr>
+        <w:pStyle w:val="NoSpacing"/>
+      </w:pPr>
+      <w:r>
+        <w:t xml:space="preserve">    # Scale the float to Q2.30 format</w:t>
+      </w:r>
+    </w:p>
+    <w:p>
+      <w:pPr>
+        <w:pStyle w:val="NoSpacing"/>
+      </w:pPr>
+      <w:r>
+        <w:t xml:space="preserve">    </w:t>
+      </w:r>
+      <w:proofErr w:type="spellStart"/>
+      <w:r>
+        <w:t>scaled_value</w:t>
+      </w:r>
+      <w:proofErr w:type="spellEnd"/>
+      <w:r>
+        <w:t xml:space="preserve"> = int(round(value * (2**30)))</w:t>
+      </w:r>
+    </w:p>
+    <w:p>
+      <w:pPr>
+        <w:pStyle w:val="NoSpacing"/>
+      </w:pPr>
+      <w:r>
+        <w:t xml:space="preserve">    </w:t>
+      </w:r>
+    </w:p>
+    <w:p>
+      <w:pPr>
+        <w:pStyle w:val="NoSpacing"/>
+      </w:pPr>
+      <w:r>
+        <w:t xml:space="preserve">    # Ensure the value fits in 32 bits (handle overflow if necessary)</w:t>
+      </w:r>
+    </w:p>
+    <w:p>
+      <w:pPr>
+        <w:pStyle w:val="NoSpacing"/>
+      </w:pPr>
+      <w:r>
+        <w:t xml:space="preserve">    if </w:t>
+      </w:r>
+      <w:proofErr w:type="spellStart"/>
+      <w:r>
+        <w:t>scaled_value</w:t>
+      </w:r>
+      <w:proofErr w:type="spellEnd"/>
+      <w:r>
+        <w:t xml:space="preserve"> &lt; -2**31 or </w:t>
+      </w:r>
+      <w:proofErr w:type="spellStart"/>
+      <w:r>
+        <w:t>scaled_value</w:t>
+      </w:r>
+      <w:proofErr w:type="spellEnd"/>
+      <w:r>
+        <w:t xml:space="preserve"> &gt; 2**31 - 1:</w:t>
+      </w:r>
+    </w:p>
+    <w:p>
+      <w:pPr>
+        <w:pStyle w:val="NoSpacing"/>
+      </w:pPr>
+      <w:r>
+        <w:t xml:space="preserve">        raise </w:t>
+      </w:r>
+      <w:proofErr w:type="spellStart"/>
+      <w:r>
+        <w:t>ValueError</w:t>
+      </w:r>
+      <w:proofErr w:type="spellEnd"/>
+      <w:r>
+        <w:t>("Value out of range for Q2.30 format")</w:t>
+      </w:r>
+    </w:p>
+    <w:p>
+      <w:pPr>
+        <w:pStyle w:val="NoSpacing"/>
+      </w:pPr>
+      <w:r>
+        <w:t xml:space="preserve">    </w:t>
+      </w:r>
+    </w:p>
+    <w:p>
+      <w:pPr>
+        <w:pStyle w:val="NoSpacing"/>
+      </w:pPr>
+      <w:r>
+        <w:t xml:space="preserve">    # Convert to hexadecimal</w:t>
+      </w:r>
+    </w:p>
+    <w:p>
+      <w:pPr>
+        <w:pStyle w:val="NoSpacing"/>
+      </w:pPr>
+      <w:r>
+        <w:t xml:space="preserve">    </w:t>
+      </w:r>
+      <w:proofErr w:type="spellStart"/>
+      <w:r>
+        <w:t>hex_value</w:t>
+      </w:r>
+      <w:proofErr w:type="spellEnd"/>
+      <w:r>
+        <w:t xml:space="preserve"> = hex(</w:t>
+      </w:r>
+      <w:proofErr w:type="spellStart"/>
+      <w:r>
+        <w:t>scaled_value</w:t>
+      </w:r>
+      <w:proofErr w:type="spellEnd"/>
+      <w:r>
+        <w:t xml:space="preserve"> &amp; 0xFFFFFFFF)  # Mask to 32 bits</w:t>
+      </w:r>
+    </w:p>
+    <w:p>
+      <w:pPr>
+        <w:pStyle w:val="NoSpacing"/>
+      </w:pPr>
+      <w:r>
+        <w:t xml:space="preserve">    return </w:t>
+      </w:r>
+      <w:proofErr w:type="spellStart"/>
+      <w:r>
+        <w:t>hex_value</w:t>
+      </w:r>
+      <w:proofErr w:type="spellEnd"/>
+    </w:p>
+    <w:p>
+      <w:pPr>
+        <w:pStyle w:val="NoSpacing"/>
+      </w:pPr>
+    </w:p>
+    <w:p>
+      <w:pPr>
+        <w:pStyle w:val="NoSpacing"/>
+      </w:pPr>
+      <w:r>
+        <w:t># Example usage</w:t>
+      </w:r>
+    </w:p>
+    <w:p>
+      <w:pPr>
+        <w:pStyle w:val="NoSpacing"/>
+      </w:pPr>
+      <w:proofErr w:type="spellStart"/>
+      <w:r>
+        <w:t>float_number</w:t>
+      </w:r>
+      <w:proofErr w:type="spellEnd"/>
+      <w:r>
+        <w:t xml:space="preserve"> = 1.5</w:t>
+      </w:r>
+    </w:p>
+    <w:p>
+      <w:pPr>
+        <w:pStyle w:val="NoSpacing"/>
+      </w:pPr>
+      <w:r>
+        <w:t>q2_30_hex = float_to_q2_30_hex(</w:t>
+      </w:r>
+      <w:proofErr w:type="spellStart"/>
+      <w:r>
+        <w:t>float_number</w:t>
+      </w:r>
+      <w:proofErr w:type="spellEnd"/>
+      <w:r>
+        <w:t>)</w:t>
+      </w:r>
+    </w:p>
+    <w:p>
+      <w:pPr>
+        <w:pStyle w:val="NoSpacing"/>
+      </w:pPr>
+      <w:r>
+        <w:t>print(f"Q2.30 Hexadecimal: {q2_30_hex}")</w:t>
+      </w:r>
+    </w:p>
+    <w:p>
+      <w:pPr>
+        <w:pStyle w:val="NoSpacing"/>
+      </w:pPr>
+    </w:p>
+    <w:p>
+      <w:pPr>
+        <w:pStyle w:val="NoSpacing"/>
         <w:rPr>
           <w:rStyle w:val="Hyperlink"/>
         </w:rPr>
@@ -1787,6 +2010,49 @@
       <w:pPr>
         <w:pStyle w:val="NoSpacing"/>
       </w:pPr>
+      <w:r>
+        <w:t>how can we print values to a text file in python</w:t>
+      </w:r>
+    </w:p>
+    <w:p>
+      <w:pPr>
+        <w:pStyle w:val="NoSpacing"/>
+      </w:pPr>
+      <w:r>
+        <w:t># Open the file in write mode</w:t>
+      </w:r>
+    </w:p>
+    <w:p>
+      <w:pPr>
+        <w:pStyle w:val="NoSpacing"/>
+      </w:pPr>
+      <w:r>
+        <w:t>with open("output.txt", "w") as file:</w:t>
+      </w:r>
+    </w:p>
+    <w:p>
+      <w:pPr>
+        <w:pStyle w:val="NoSpacing"/>
+      </w:pPr>
+      <w:r>
+        <w:t xml:space="preserve">    for i in range(5):</w:t>
+      </w:r>
+    </w:p>
+    <w:p>
+      <w:pPr>
+        <w:pStyle w:val="NoSpacing"/>
+      </w:pPr>
+      <w:r>
+        <w:t xml:space="preserve">        print(</w:t>
+      </w:r>
+      <w:proofErr w:type="spellStart"/>
+      <w:r>
+        <w:t>f"Line</w:t>
+      </w:r>
+      <w:proofErr w:type="spellEnd"/>
+      <w:r>
+        <w:t xml:space="preserve"> {i + 1}", file=file)</w:t>
+      </w:r>
     </w:p>
     <w:sectPr>
       <w:pgSz w:w="11906" w:h="16838"/>

</xml_diff>